<commit_message>
removed the unnecessary postPartOf table and updated the ERD
</commit_message>
<xml_diff>
--- a/largedb/Database Schema.docx
+++ b/largedb/Database Schema.docx
@@ -313,6 +313,7 @@
         </w:rPr>
         <w:t>Group(</w:t>
       </w:r>
+      <w:proofErr w:type="spellStart"/>
       <w:proofErr w:type="gramEnd"/>
       <w:r>
         <w:rPr>
@@ -323,6 +324,7 @@
         </w:rPr>
         <w:t>group_id</w:t>
       </w:r>
+      <w:proofErr w:type="spellEnd"/>
       <w:r>
         <w:rPr>
           <w:rFonts w:ascii="Georgia" w:hAnsi="Georgia"/>
@@ -602,7 +604,21 @@
           <w:rFonts w:ascii="Georgia" w:hAnsi="Georgia"/>
           <w:szCs w:val="22"/>
         </w:rPr>
-        <w:t>here)</w:t>
+        <w:t>here</w:t>
+      </w:r>
+      <w:r>
+        <w:rPr>
+          <w:rFonts w:ascii="Georgia" w:hAnsi="Georgia"/>
+          <w:szCs w:val="22"/>
+        </w:rPr>
+        <w:t xml:space="preserve"> to reduce query complexity</w:t>
+      </w:r>
+      <w:r>
+        <w:rPr>
+          <w:rFonts w:ascii="Georgia" w:hAnsi="Georgia"/>
+          <w:szCs w:val="22"/>
+        </w:rPr>
+        <w:t>)</w:t>
       </w:r>
     </w:p>
     <w:p>
@@ -613,22 +629,13 @@
           <w:szCs w:val="22"/>
         </w:rPr>
       </w:pPr>
-      <w:proofErr w:type="spellStart"/>
       <w:proofErr w:type="gramStart"/>
       <w:r>
         <w:rPr>
           <w:rFonts w:ascii="Georgia" w:hAnsi="Georgia"/>
           <w:szCs w:val="22"/>
         </w:rPr>
-        <w:t>PostPartOf</w:t>
-      </w:r>
-      <w:proofErr w:type="spellEnd"/>
-      <w:r>
-        <w:rPr>
-          <w:rFonts w:ascii="Georgia" w:hAnsi="Georgia"/>
-          <w:szCs w:val="22"/>
-        </w:rPr>
-        <w:t>(</w:t>
+        <w:t>Notice(</w:t>
       </w:r>
       <w:proofErr w:type="spellStart"/>
       <w:proofErr w:type="gramEnd"/>
@@ -642,58 +649,6 @@
         <w:t>post_id</w:t>
       </w:r>
       <w:proofErr w:type="spellEnd"/>
-      <w:r>
-        <w:rPr>
-          <w:rFonts w:ascii="Georgia" w:hAnsi="Georgia"/>
-          <w:szCs w:val="22"/>
-        </w:rPr>
-        <w:t xml:space="preserve">, </w:t>
-      </w:r>
-      <w:proofErr w:type="spellStart"/>
-      <w:r>
-        <w:rPr>
-          <w:rFonts w:ascii="Georgia" w:hAnsi="Georgia"/>
-          <w:color w:val="FF0000"/>
-          <w:szCs w:val="22"/>
-          <w:u w:val="single"/>
-        </w:rPr>
-        <w:t>group_id</w:t>
-      </w:r>
-      <w:proofErr w:type="spellEnd"/>
-      <w:r>
-        <w:rPr>
-          <w:rFonts w:ascii="Georgia" w:hAnsi="Georgia"/>
-          <w:szCs w:val="22"/>
-        </w:rPr>
-        <w:t>) //added this to reduce complexity of queries</w:t>
-      </w:r>
-    </w:p>
-    <w:p>
-      <w:pPr>
-        <w:jc w:val="both"/>
-        <w:rPr>
-          <w:rFonts w:ascii="Georgia" w:hAnsi="Georgia"/>
-          <w:szCs w:val="22"/>
-        </w:rPr>
-      </w:pPr>
-      <w:proofErr w:type="gramStart"/>
-      <w:r>
-        <w:rPr>
-          <w:rFonts w:ascii="Georgia" w:hAnsi="Georgia"/>
-          <w:szCs w:val="22"/>
-        </w:rPr>
-        <w:t>Notice(</w:t>
-      </w:r>
-      <w:proofErr w:type="gramEnd"/>
-      <w:r>
-        <w:rPr>
-          <w:rFonts w:ascii="Georgia" w:hAnsi="Georgia"/>
-          <w:color w:val="FF0000"/>
-          <w:szCs w:val="22"/>
-          <w:u w:val="single"/>
-        </w:rPr>
-        <w:t>post_id</w:t>
-      </w:r>
       <w:r>
         <w:rPr>
           <w:rFonts w:ascii="Georgia" w:hAnsi="Georgia"/>
@@ -2162,6 +2117,29 @@
           <w:szCs w:val="22"/>
         </w:rPr>
         <w:t>)</w:t>
+      </w:r>
+      <w:r>
+        <w:rPr>
+          <w:rFonts w:ascii="Georgia" w:hAnsi="Georgia"/>
+          <w:szCs w:val="22"/>
+        </w:rPr>
+        <w:t xml:space="preserve"> //added </w:t>
+      </w:r>
+      <w:proofErr w:type="spellStart"/>
+      <w:r>
+        <w:rPr>
+          <w:rFonts w:ascii="Georgia" w:hAnsi="Georgia"/>
+          <w:szCs w:val="22"/>
+        </w:rPr>
+        <w:t>upn</w:t>
+      </w:r>
+      <w:proofErr w:type="spellEnd"/>
+      <w:r>
+        <w:rPr>
+          <w:rFonts w:ascii="Georgia" w:hAnsi="Georgia"/>
+          <w:szCs w:val="22"/>
+        </w:rPr>
+        <w:t xml:space="preserve"> instruction</w:t>
       </w:r>
     </w:p>
     <w:sectPr>

</xml_diff>